<commit_message>
Chapters 10 - 11
Edited RScripts and Annotated PDFs for Examples in Chapters 10 and 11
</commit_message>
<xml_diff>
--- a/Chapter_10/Chp_10_Example_10_BootstrapDistributionOfDifferenceBetweenTwoMedians.docx
+++ b/Chapter_10/Chp_10_Example_10_BootstrapDistributionOfDifferenceBetweenTwoMedians.docx
@@ -16,7 +16,7 @@
       </w:pPr>
       <w:bookmarkStart w:id="0" w:name="reading-in-the-data"/>
       <w:r>
-        <w:pict w14:anchorId="178BE609">
+        <w:pict w14:anchorId="2796E4AB">
           <v:shapetype id="_x0000_t75" coordsize="21600,21600" o:spt="75" o:preferrelative="t" path="m@4@5l@4@11@9@11@9@5xe" filled="f" stroked="f">
             <v:stroke joinstyle="miter"/>
             <v:formulas>
@@ -36,8 +36,8 @@
             <v:path o:extrusionok="f" gradientshapeok="t" o:connecttype="rect"/>
             <o:lock v:ext="edit" aspectratio="t"/>
           </v:shapetype>
-          <v:shape id="Picture 1" o:spid="_x0000_s1026" type="#_x0000_t75" alt="Graphical user interface, website&#13;&#13;&#13;&#13;&#13;&#13;&#13;&#13;&#13;&#13;&#13;&#13;&#13;&#13;&#13;&#13;&#13;&#13;&#13;&#13;&#13;&#13;&#13;&#13;&#13;&#13;&#13;&#13;&#13;&#13;&#13;&#13;&#13;&#13;&#13;&#13;&#13;&#13;&#13;&#13;&#13;&#13;&#13;&#13;&#13;&#13;&#13;&#13;&#13;&#13;&#13;&#10;&#13;&#13;&#13;&#13;&#13;&#13;&#13;&#13;&#13;&#13;&#13;&#13;&#13;&#13;&#13;&#13;&#13;&#13;&#13;&#13;&#13;&#13;&#13;&#13;&#13;&#13;&#13;&#13;&#13;&#13;&#13;&#13;&#13;&#13;&#13;&#13;&#13;&#13;&#13;&#13;&#13;&#13;&#13;&#13;&#13;&#13;&#13;&#13;&#13;&#13;&#13;&#10;Description automatically generated" style="position:absolute;margin-left:4.9pt;margin-top:1.8pt;width:125pt;height:159.5pt;z-index:251659264;visibility:visible;mso-wrap-style:square;mso-wrap-edited:f;mso-width-percent:0;mso-height-percent:0;mso-wrap-distance-left:9pt;mso-wrap-distance-top:0;mso-wrap-distance-right:9pt;mso-wrap-distance-bottom:0;mso-position-horizontal:absolute;mso-position-horizontal-relative:text;mso-position-vertical:absolute;mso-position-vertical-relative:text;mso-width-percent:0;mso-height-percent:0;mso-width-relative:page;mso-height-relative:page" stroked="t">
-            <v:imagedata r:id="rId7" o:title="Graphical user interface, website&#13;&#13;&#13;&#13;&#13;&#13;&#13;&#13;&#13;&#13;&#13;&#13;&#13;&#13;&#13;&#13;&#13;&#13;&#13;&#13;&#13;&#13;&#13;&#13;&#13;&#13;&#13;&#13;&#13;&#13;&#13;&#13;&#13;&#13;&#13;&#13;&#13;&#13;&#13;&#13;&#13;&#13;&#13;&#13;&#13;&#13;&#13;&#13;&#13;&#13;&#13;&#10;&#13;&#13;&#13;&#13;&#13;&#13;&#13;&#13;&#13;&#13;&#13;&#13;&#13;&#13;&#13;&#13;&#13;&#13;&#13;&#13;&#13;&#13;&#13;&#13;&#13;&#13;&#13;&#13;&#13;&#13;&#13;&#13;&#13;&#13;&#13;&#13;&#13;&#13;&#13;&#13;&#13;&#13;&#13;&#13;&#13;&#13;&#13;&#13;&#13;&#13;&#13;&#10;Description automatically generated"/>
+          <v:shape id="Picture 1" o:spid="_x0000_s1026" type="#_x0000_t75" alt="Graphical user interface, website&#13;&#13;&#13;&#13;&#13;&#13;&#13;&#13;&#13;&#13;&#13;&#13;&#13;&#13;&#13;&#13;&#13;&#13;&#13;&#13;&#13;&#13;&#13;&#13;&#13;&#13;&#13;&#13;&#13;&#13;&#13;&#13;&#13;&#13;&#13;&#13;&#13;&#13;&#13;&#13;&#13;&#13;&#13;&#13;&#13;&#13;&#13;&#13;&#13;&#13;&#13;&#13;&#13;&#10;&#13;&#13;&#13;&#13;&#13;&#13;&#13;&#13;&#13;&#13;&#13;&#13;&#13;&#13;&#13;&#13;&#13;&#13;&#13;&#13;&#13;&#13;&#13;&#13;&#13;&#13;&#13;&#13;&#13;&#13;&#13;&#13;&#13;&#13;&#13;&#13;&#13;&#13;&#13;&#13;&#13;&#13;&#13;&#13;&#13;&#13;&#13;&#13;&#13;&#13;&#13;&#13;&#13;&#10;Description automatically generated" style="position:absolute;margin-left:4.9pt;margin-top:1.8pt;width:125pt;height:159.5pt;z-index:251659264;visibility:visible;mso-wrap-style:square;mso-wrap-edited:f;mso-width-percent:0;mso-height-percent:0;mso-wrap-distance-left:9pt;mso-wrap-distance-top:0;mso-wrap-distance-right:9pt;mso-wrap-distance-bottom:0;mso-position-horizontal:absolute;mso-position-horizontal-relative:text;mso-position-vertical:absolute;mso-position-vertical-relative:text;mso-width-percent:0;mso-height-percent:0;mso-width-relative:page;mso-height-relative:page" stroked="t">
+            <v:imagedata r:id="rId7" o:title="Graphical user interface, website&#13;&#13;&#13;&#13;&#13;&#13;&#13;&#13;&#13;&#13;&#13;&#13;&#13;&#13;&#13;&#13;&#13;&#13;&#13;&#13;&#13;&#13;&#13;&#13;&#13;&#13;&#13;&#13;&#13;&#13;&#13;&#13;&#13;&#13;&#13;&#13;&#13;&#13;&#13;&#13;&#13;&#13;&#13;&#13;&#13;&#13;&#13;&#13;&#13;&#13;&#13;&#13;&#13;&#10;&#13;&#13;&#13;&#13;&#13;&#13;&#13;&#13;&#13;&#13;&#13;&#13;&#13;&#13;&#13;&#13;&#13;&#13;&#13;&#13;&#13;&#13;&#13;&#13;&#13;&#13;&#13;&#13;&#13;&#13;&#13;&#13;&#13;&#13;&#13;&#13;&#13;&#13;&#13;&#13;&#13;&#13;&#13;&#13;&#13;&#13;&#13;&#13;&#13;&#13;&#13;&#13;&#13;&#10;Description automatically generated"/>
             <w10:wrap type="square"/>
           </v:shape>
         </w:pict>
@@ -258,7 +258,7 @@
         <w:rPr>
           <w:rStyle w:val="NormalTok"/>
         </w:rPr>
-        <w:t xml:space="preserve">data </w:t>
+        <w:t xml:space="preserve">bankLoans </w:t>
       </w:r>
       <w:r>
         <w:rPr>
@@ -305,7 +305,7 @@
     </w:p>
     <w:p>
       <w:pPr>
-        <w:pStyle w:val="Heading1"/>
+        <w:pStyle w:val="Heading2"/>
       </w:pPr>
       <w:bookmarkStart w:id="1" w:name="X801311a7ffb0901cb10185c8aebec30cae3a7ed"/>
       <w:bookmarkEnd w:id="0"/>
@@ -423,7 +423,7 @@
         <w:rPr>
           <w:rStyle w:val="NormalTok"/>
         </w:rPr>
-        <w:t xml:space="preserve"> data[</w:t>
+        <w:t xml:space="preserve"> bankLoans[</w:t>
       </w:r>
       <w:r>
         <w:rPr>
@@ -459,7 +459,16 @@
         <w:rPr>
           <w:rStyle w:val="NormalTok"/>
         </w:rPr>
-        <w:t xml:space="preserve">(data)), </w:t>
+        <w:t xml:space="preserve">(bankLoans)), </w:t>
+      </w:r>
+      <w:r>
+        <w:br/>
+      </w:r>
+      <w:r>
+        <w:rPr>
+          <w:rStyle w:val="NormalTok"/>
+        </w:rPr>
+        <w:t xml:space="preserve">                                 </w:t>
       </w:r>
       <w:r>
         <w:rPr>
@@ -692,7 +701,7 @@
     </w:p>
     <w:p>
       <w:pPr>
-        <w:pStyle w:val="Heading1"/>
+        <w:pStyle w:val="Heading2"/>
       </w:pPr>
       <w:bookmarkStart w:id="2" w:name="Xa1372753b97a117605d49800a679c120f4bef79"/>
       <w:bookmarkEnd w:id="1"/>
@@ -770,7 +779,25 @@
         <w:rPr>
           <w:rStyle w:val="VerbatimChar"/>
         </w:rPr>
-        <w:t>##   500 15100</w:t>
+        <w:t xml:space="preserve">##   </w:t>
+      </w:r>
+      <w:r>
+        <w:rPr>
+          <w:rStyle w:val="VerbatimChar"/>
+        </w:rPr>
+        <w:t>5</w:t>
+      </w:r>
+      <w:r>
+        <w:rPr>
+          <w:rStyle w:val="VerbatimChar"/>
+        </w:rPr>
+        <w:t>00 151</w:t>
+      </w:r>
+      <w:r>
+        <w:rPr>
+          <w:rStyle w:val="VerbatimChar"/>
+        </w:rPr>
+        <w:t>00</w:t>
       </w:r>
       <w:bookmarkEnd w:id="2"/>
     </w:p>
@@ -832,7 +859,7 @@
   <w:abstractNum w:abstractNumId="0" w15:restartNumberingAfterBreak="0">
     <w:nsid w:val="0000A990"/>
     <w:multiLevelType w:val="multilevel"/>
-    <w:tmpl w:val="63B451EA"/>
+    <w:tmpl w:val="CC46113A"/>
     <w:lvl w:ilvl="0">
       <w:numFmt w:val="bullet"/>
       <w:lvlText w:val=" "/>
@@ -906,7 +933,7 @@
       </w:pPr>
     </w:lvl>
   </w:abstractNum>
-  <w:num w:numId="1" w16cid:durableId="144318640">
+  <w:num w:numId="1" w16cid:durableId="331951628">
     <w:abstractNumId w:val="0"/>
   </w:num>
 </w:numbering>

</xml_diff>